<commit_message>
atualização no arquivo txt com os link
</commit_message>
<xml_diff>
--- a/Descrição do projeto.docx
+++ b/Descrição do projeto.docx
@@ -1,7 +1,92 @@
 
 <file path=word/document.xml><?xml version="1.0" encoding="utf-8"?>
-<w:document xmlns:wpc="http://schemas.microsoft.com/office/word/2010/wordprocessingCanvas" xmlns:cx="http://schemas.microsoft.com/office/drawing/2014/chartex" xmlns:cx1="http://schemas.microsoft.com/office/drawing/2015/9/8/chartex" xmlns:cx2="http://schemas.microsoft.com/office/drawing/2015/10/21/chartex" xmlns:cx3="http://schemas.microsoft.com/office/drawing/2016/5/9/chartex" xmlns:cx4="http://schemas.microsoft.com/office/drawing/2016/5/10/chartex" xmlns:cx5="http://schemas.microsoft.com/office/drawing/2016/5/11/chartex" xmlns:cx6="http://schemas.microsoft.com/office/drawing/2016/5/12/chartex" xmlns:cx7="http://schemas.microsoft.com/office/drawing/2016/5/13/chartex" xmlns:cx8="http://schemas.microsoft.com/office/drawing/2016/5/14/chartex" xmlns:mc="http://schemas.openxmlformats.org/markup-compatibility/2006" xmlns:aink="http://schemas.microsoft.com/office/drawing/2016/ink" xmlns:am3d="http://schemas.microsoft.com/office/drawing/2017/model3d" xmlns:o="urn:schemas-microsoft-com:office:office" xmlns:oel="http://schemas.microsoft.com/office/2019/extlst" xmlns:r="http://schemas.openxmlformats.org/officeDocument/2006/relationships" xmlns:m="http://schemas.openxmlformats.org/officeDocument/2006/math" xmlns:v="urn:schemas-microsoft-com:vml" xmlns:wp14="http://schemas.microsoft.com/office/word/2010/wordprocessingDrawing" xmlns:wp="http://schemas.openxmlformats.org/drawingml/2006/wordprocessingDrawing" xmlns:w10="urn:schemas-microsoft-com:office:word" xmlns:w="http://schemas.openxmlformats.org/wordprocessingml/2006/main" xmlns:w14="http://schemas.microsoft.com/office/word/2010/wordml" xmlns:w15="http://schemas.microsoft.com/office/word/2012/wordml" xmlns:w16cex="http://schemas.microsoft.com/office/word/2018/wordml/cex" xmlns:w16cid="http://schemas.microsoft.com/office/word/2016/wordml/cid" xmlns:w16="http://schemas.microsoft.com/office/word/2018/wordml" xmlns:w16sdtdh="http://schemas.microsoft.com/office/word/2020/wordml/sdtdatahash" xmlns:w16se="http://schemas.microsoft.com/office/word/2015/wordml/symex" xmlns:wpg="http://schemas.microsoft.com/office/word/2010/wordprocessingGroup" xmlns:wpi="http://schemas.microsoft.com/office/word/2010/wordprocessingInk" xmlns:wne="http://schemas.microsoft.com/office/word/2006/wordml" xmlns:wps="http://schemas.microsoft.com/office/word/2010/wordprocessingShape" mc:Ignorable="w14 w15 w16se w16cid w16 w16cex w16sdtdh wp14">
+<w:document xmlns:wpc="http://schemas.microsoft.com/office/word/2010/wordprocessingCanvas" xmlns:cx="http://schemas.microsoft.com/office/drawing/2014/chartex" xmlns:cx1="http://schemas.microsoft.com/office/drawing/2015/9/8/chartex" xmlns:cx2="http://schemas.microsoft.com/office/drawing/2015/10/21/chartex" xmlns:cx3="http://schemas.microsoft.com/office/drawing/2016/5/9/chartex" xmlns:cx4="http://schemas.microsoft.com/office/drawing/2016/5/10/chartex" xmlns:cx5="http://schemas.microsoft.com/office/drawing/2016/5/11/chartex" xmlns:cx6="http://schemas.microsoft.com/office/drawing/2016/5/12/chartex" xmlns:cx7="http://schemas.microsoft.com/office/drawing/2016/5/13/chartex" xmlns:cx8="http://schemas.microsoft.com/office/drawing/2016/5/14/chartex" xmlns:mc="http://schemas.openxmlformats.org/markup-compatibility/2006" xmlns:aink="http://schemas.microsoft.com/office/drawing/2016/ink" xmlns:am3d="http://schemas.microsoft.com/office/drawing/2017/model3d" xmlns:o="urn:schemas-microsoft-com:office:office" xmlns:r="http://schemas.openxmlformats.org/officeDocument/2006/relationships" xmlns:m="http://schemas.openxmlformats.org/officeDocument/2006/math" xmlns:v="urn:schemas-microsoft-com:vml" xmlns:wp14="http://schemas.microsoft.com/office/word/2010/wordprocessingDrawing" xmlns:wp="http://schemas.openxmlformats.org/drawingml/2006/wordprocessingDrawing" xmlns:w10="urn:schemas-microsoft-com:office:word" xmlns:w="http://schemas.openxmlformats.org/wordprocessingml/2006/main" xmlns:w14="http://schemas.microsoft.com/office/word/2010/wordml" xmlns:w15="http://schemas.microsoft.com/office/word/2012/wordml" xmlns:w16cex="http://schemas.microsoft.com/office/word/2018/wordml/cex" xmlns:w16cid="http://schemas.microsoft.com/office/word/2016/wordml/cid" xmlns:w16="http://schemas.microsoft.com/office/word/2018/wordml" xmlns:w16se="http://schemas.microsoft.com/office/word/2015/wordml/symex" xmlns:wpg="http://schemas.microsoft.com/office/word/2010/wordprocessingGroup" xmlns:wpi="http://schemas.microsoft.com/office/word/2010/wordprocessingInk" xmlns:wne="http://schemas.microsoft.com/office/word/2006/wordml" xmlns:wps="http://schemas.microsoft.com/office/word/2010/wordprocessingShape" mc:Ignorable="w14 w15 w16se w16cid w16 w16cex wp14">
   <w:body>
+    <w:p>
+      <w:pPr>
+        <w:rPr>
+          <w:lang w:val="en-US"/>
+        </w:rPr>
+      </w:pPr>
+      <w:r>
+        <w:rPr>
+          <w:lang w:val="en-US"/>
+        </w:rPr>
+        <w:t xml:space="preserve">Link do front </w:t>
+      </w:r>
+      <w:r>
+        <w:rPr>
+          <w:lang w:val="en-US"/>
+        </w:rPr>
+        <w:t xml:space="preserve">web </w:t>
+      </w:r>
+      <w:hyperlink r:id="rId4" w:history="1">
+        <w:r>
+          <w:rPr>
+            <w:rStyle w:val="Hyperlink"/>
+            <w:lang w:val="en-US"/>
+          </w:rPr>
+          <w:t>https://xd.adobe.com/view/0a1f4350-bbdc-</w:t>
+        </w:r>
+        <w:r>
+          <w:rPr>
+            <w:rStyle w:val="Hyperlink"/>
+            <w:lang w:val="en-US"/>
+          </w:rPr>
+          <w:t>4</w:t>
+        </w:r>
+        <w:r>
+          <w:rPr>
+            <w:rStyle w:val="Hyperlink"/>
+            <w:lang w:val="en-US"/>
+          </w:rPr>
+          <w:t>d26-8a67-27a7f94e9f08-5f4c/</w:t>
+        </w:r>
+      </w:hyperlink>
+    </w:p>
+    <w:p>
+      <w:pPr>
+        <w:rPr>
+          <w:lang w:val="en-US"/>
+        </w:rPr>
+      </w:pPr>
+      <w:r>
+        <w:rPr>
+          <w:lang w:val="en-US"/>
+        </w:rPr>
+        <w:t xml:space="preserve">Link do front </w:t>
+      </w:r>
+      <w:r>
+        <w:rPr>
+          <w:lang w:val="en-US"/>
+        </w:rPr>
+        <w:t xml:space="preserve">mobile </w:t>
+      </w:r>
+      <w:hyperlink r:id="rId5" w:history="1">
+        <w:r>
+          <w:rPr>
+            <w:rStyle w:val="Hyperlink"/>
+            <w:lang w:val="en-US"/>
+          </w:rPr>
+          <w:t>https://xd.adobe.com/view/f754679b-848b-4cec-8bc2-5fee37294dc6-a207/</w:t>
+        </w:r>
+      </w:hyperlink>
+    </w:p>
+    <w:p>
+      <w:pPr>
+        <w:rPr>
+          <w:u w:val="single"/>
+          <w:lang w:val="en-US"/>
+        </w:rPr>
+      </w:pPr>
+    </w:p>
+    <w:p>
+      <w:pPr>
+        <w:rPr>
+          <w:lang w:val="en-US"/>
+        </w:rPr>
+      </w:pPr>
+    </w:p>
     <w:p>
       <w:r>
         <w:t>Para o projeto usei o Adobe XD com uma prancheta de resolução para web Full HD 1920x1080</w:t>
@@ -95,6 +180,20 @@
       </w:r>
     </w:p>
     <w:p/>
+    <w:p>
+      <w:pPr>
+        <w:rPr>
+          <w:lang w:val="en-US"/>
+        </w:rPr>
+      </w:pPr>
+    </w:p>
+    <w:p>
+      <w:pPr>
+        <w:rPr>
+          <w:lang w:val="en-US"/>
+        </w:rPr>
+      </w:pPr>
+    </w:p>
     <w:sectPr>
       <w:pgSz w:w="11906" w:h="16838"/>
       <w:pgMar w:top="1417" w:right="1701" w:bottom="1417" w:left="1701" w:header="708" w:footer="708" w:gutter="0"/>
@@ -106,7 +205,7 @@
 </file>
 
 <file path=word/styles.xml><?xml version="1.0" encoding="utf-8"?>
-<w:styles xmlns:mc="http://schemas.openxmlformats.org/markup-compatibility/2006" xmlns:r="http://schemas.openxmlformats.org/officeDocument/2006/relationships" xmlns:w="http://schemas.openxmlformats.org/wordprocessingml/2006/main" xmlns:w14="http://schemas.microsoft.com/office/word/2010/wordml" xmlns:w15="http://schemas.microsoft.com/office/word/2012/wordml" xmlns:w16cex="http://schemas.microsoft.com/office/word/2018/wordml/cex" xmlns:w16cid="http://schemas.microsoft.com/office/word/2016/wordml/cid" xmlns:w16="http://schemas.microsoft.com/office/word/2018/wordml" xmlns:w16sdtdh="http://schemas.microsoft.com/office/word/2020/wordml/sdtdatahash" xmlns:w16se="http://schemas.microsoft.com/office/word/2015/wordml/symex" mc:Ignorable="w14 w15 w16se w16cid w16 w16cex w16sdtdh">
+<w:styles xmlns:mc="http://schemas.openxmlformats.org/markup-compatibility/2006" xmlns:r="http://schemas.openxmlformats.org/officeDocument/2006/relationships" xmlns:w="http://schemas.openxmlformats.org/wordprocessingml/2006/main" xmlns:w14="http://schemas.microsoft.com/office/word/2010/wordml" xmlns:w15="http://schemas.microsoft.com/office/word/2012/wordml" xmlns:w16cex="http://schemas.microsoft.com/office/word/2018/wordml/cex" xmlns:w16cid="http://schemas.microsoft.com/office/word/2016/wordml/cid" xmlns:w16="http://schemas.microsoft.com/office/word/2018/wordml" xmlns:w16se="http://schemas.microsoft.com/office/word/2015/wordml/symex" mc:Ignorable="w14 w15 w16se w16cid w16 w16cex">
   <w:docDefaults>
     <w:rPrDefault>
       <w:rPr>
@@ -533,6 +632,41 @@
     <w:semiHidden/>
     <w:unhideWhenUsed/>
   </w:style>
+  <w:style w:type="character" w:styleId="Hyperlink">
+    <w:name w:val="Hyperlink"/>
+    <w:basedOn w:val="Fontepargpadro"/>
+    <w:uiPriority w:val="99"/>
+    <w:unhideWhenUsed/>
+    <w:rsid w:val="00AF613E"/>
+    <w:rPr>
+      <w:color w:val="0563C1" w:themeColor="hyperlink"/>
+      <w:u w:val="single"/>
+    </w:rPr>
+  </w:style>
+  <w:style w:type="character" w:styleId="MenoPendente">
+    <w:name w:val="Unresolved Mention"/>
+    <w:basedOn w:val="Fontepargpadro"/>
+    <w:uiPriority w:val="99"/>
+    <w:semiHidden/>
+    <w:unhideWhenUsed/>
+    <w:rsid w:val="00AF613E"/>
+    <w:rPr>
+      <w:color w:val="605E5C"/>
+      <w:shd w:val="clear" w:color="auto" w:fill="E1DFDD"/>
+    </w:rPr>
+  </w:style>
+  <w:style w:type="character" w:styleId="HiperlinkVisitado">
+    <w:name w:val="FollowedHyperlink"/>
+    <w:basedOn w:val="Fontepargpadro"/>
+    <w:uiPriority w:val="99"/>
+    <w:semiHidden/>
+    <w:unhideWhenUsed/>
+    <w:rsid w:val="00AF613E"/>
+    <w:rPr>
+      <w:color w:val="954F72" w:themeColor="followedHyperlink"/>
+      <w:u w:val="single"/>
+    </w:rPr>
+  </w:style>
 </w:styles>
 </file>
 

</xml_diff>